<commit_message>
Finished Team Charter doc
</commit_message>
<xml_diff>
--- a/class-docs/CATME-Team-Charter.docx
+++ b/class-docs/CATME-Team-Charter.docx
@@ -1,6 +1,6 @@
 
 <file path=word/document.xml><?xml version="1.0" encoding="utf-8"?>
-<w:document xmlns:wpc="http://schemas.microsoft.com/office/word/2010/wordprocessingCanvas" xmlns:cx="http://schemas.microsoft.com/office/drawing/2014/chartex" xmlns:cx1="http://schemas.microsoft.com/office/drawing/2015/9/8/chartex" xmlns:cx2="http://schemas.microsoft.com/office/drawing/2015/10/21/chartex" xmlns:mc="http://schemas.openxmlformats.org/markup-compatibility/2006" xmlns:o="urn:schemas-microsoft-com:office:office" xmlns:r="http://schemas.openxmlformats.org/officeDocument/2006/relationships" xmlns:m="http://schemas.openxmlformats.org/officeDocument/2006/math" xmlns:v="urn:schemas-microsoft-com:vml" xmlns:wp14="http://schemas.microsoft.com/office/word/2010/wordprocessingDrawing" xmlns:wp="http://schemas.openxmlformats.org/drawingml/2006/wordprocessingDrawing" xmlns:w10="urn:schemas-microsoft-com:office:word" xmlns:w="http://schemas.openxmlformats.org/wordprocessingml/2006/main" xmlns:w14="http://schemas.microsoft.com/office/word/2010/wordml" xmlns:w15="http://schemas.microsoft.com/office/word/2012/wordml" xmlns:w16se="http://schemas.microsoft.com/office/word/2015/wordml/symex" xmlns:wpg="http://schemas.microsoft.com/office/word/2010/wordprocessingGroup" xmlns:wpi="http://schemas.microsoft.com/office/word/2010/wordprocessingInk" xmlns:wne="http://schemas.microsoft.com/office/word/2006/wordml" xmlns:wps="http://schemas.microsoft.com/office/word/2010/wordprocessingShape" mc:Ignorable="w14 w15 w16se wp14">
+<w:document xmlns:wpc="http://schemas.microsoft.com/office/word/2010/wordprocessingCanvas" xmlns:mo="http://schemas.microsoft.com/office/mac/office/2008/main" xmlns:mc="http://schemas.openxmlformats.org/markup-compatibility/2006" xmlns:mv="urn:schemas-microsoft-com:mac:vml" xmlns:o="urn:schemas-microsoft-com:office:office" xmlns:r="http://schemas.openxmlformats.org/officeDocument/2006/relationships" xmlns:m="http://schemas.openxmlformats.org/officeDocument/2006/math" xmlns:v="urn:schemas-microsoft-com:vml" xmlns:wp14="http://schemas.microsoft.com/office/word/2010/wordprocessingDrawing" xmlns:wp="http://schemas.openxmlformats.org/drawingml/2006/wordprocessingDrawing" xmlns:w10="urn:schemas-microsoft-com:office:word" xmlns:w="http://schemas.openxmlformats.org/wordprocessingml/2006/main" xmlns:w14="http://schemas.microsoft.com/office/word/2010/wordml" xmlns:w15="http://schemas.microsoft.com/office/word/2012/wordml" xmlns:wpg="http://schemas.microsoft.com/office/word/2010/wordprocessingGroup" xmlns:wpi="http://schemas.microsoft.com/office/word/2010/wordprocessingInk" xmlns:wne="http://schemas.microsoft.com/office/word/2006/wordml" xmlns:wps="http://schemas.microsoft.com/office/word/2010/wordprocessingShape" mc:Ignorable="w14 w15 wp14">
   <w:body>
     <w:p>
       <w:pPr>
@@ -18,11 +18,12 @@
         <w:rPr>
           <w:rFonts w:ascii="Verdana" w:hAnsi="Verdana"/>
           <w:noProof/>
+          <w:lang w:eastAsia="zh-CN" w:bidi="hi-IN"/>
         </w:rPr>
         <mc:AlternateContent>
           <mc:Choice Requires="wps">
             <w:drawing>
-              <wp:anchor distT="0" distB="0" distL="114300" distR="114300" simplePos="0" relativeHeight="251659264" behindDoc="0" locked="0" layoutInCell="1" allowOverlap="1" wp14:anchorId="36D066FC" wp14:editId="740B9248">
+              <wp:anchor distT="0" distB="0" distL="114300" distR="114300" simplePos="0" relativeHeight="251659264" behindDoc="0" locked="0" layoutInCell="1" allowOverlap="1" wp14:anchorId="2B2E831D" wp14:editId="3268C148">
                 <wp:simplePos x="0" y="0"/>
                 <wp:positionH relativeFrom="column">
                   <wp:posOffset>-230505</wp:posOffset>
@@ -74,7 +75,7 @@
               </wp:anchor>
             </w:drawing>
           </mc:Choice>
-          <mc:Fallback>
+          <mc:Fallback xmlns:w16se="http://schemas.microsoft.com/office/word/2015/wordml/symex" xmlns:cx2="http://schemas.microsoft.com/office/drawing/2015/10/21/chartex" xmlns:cx1="http://schemas.microsoft.com/office/drawing/2015/9/8/chartex" xmlns:cx="http://schemas.microsoft.com/office/drawing/2014/chartex">
             <w:pict>
               <v:line w14:anchorId="7980B416" id="Straight Connector 2" o:spid="_x0000_s1026" style="position:absolute;z-index:251659264;visibility:visible;mso-wrap-style:square;mso-wrap-distance-left:9pt;mso-wrap-distance-top:0;mso-wrap-distance-right:9pt;mso-wrap-distance-bottom:0;mso-position-horizontal:absolute;mso-position-horizontal-relative:text;mso-position-vertical:absolute;mso-position-vertical-relative:text" from="-18.15pt,60.7pt" to="501.5pt,60.7pt" o:gfxdata="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" strokecolor="#01564c" strokeweight="3pt"/>
             </w:pict>
@@ -85,9 +86,10 @@
         <w:rPr>
           <w:rFonts w:ascii="Verdana" w:hAnsi="Verdana"/>
           <w:noProof/>
+          <w:lang w:eastAsia="zh-CN" w:bidi="hi-IN"/>
         </w:rPr>
         <w:drawing>
-          <wp:inline distT="0" distB="0" distL="0" distR="0" wp14:anchorId="7AF7D1F5" wp14:editId="103EA34F">
+          <wp:inline distT="0" distB="0" distL="0" distR="0" wp14:anchorId="77CBC783" wp14:editId="5FB1DD0E">
             <wp:extent cx="2466962" cy="771276"/>
             <wp:effectExtent l="0" t="0" r="0" b="0"/>
             <wp:docPr id="1" name="Picture 1" descr="C:\Users\mloughry\AppData\Local\Microsoft\Windows\Temporary Internet Files\Content.Outlook\OG0115WC\CATME logo - Meeting Support - Web.tif"/>
@@ -149,6 +151,7 @@
           <w:sz w:val="32"/>
           <w:szCs w:val="32"/>
         </w:rPr>
+        <w:lastRenderedPageBreak/>
         <w:t>Team Charter for</w:t>
       </w:r>
     </w:p>
@@ -187,39 +190,26 @@
           <w:placeholder>
             <w:docPart w:val="06B727EE7EA241B0B7998E78D25116C8"/>
           </w:placeholder>
-          <w:showingPlcHdr/>
         </w:sdtPr>
         <w:sdtEndPr/>
         <w:sdtContent>
           <w:r>
             <w:rPr>
-              <w:rStyle w:val="PlaceholderText"/>
               <w:rFonts w:ascii="Verdana" w:hAnsi="Verdana"/>
               <w:b/>
               <w:sz w:val="32"/>
               <w:szCs w:val="32"/>
             </w:rPr>
-            <w:t>Enter t</w:t>
+            <w:t>Git. Init. Done.</w:t>
           </w:r>
           <w:r>
             <w:rPr>
-              <w:rStyle w:val="PlaceholderText"/>
               <w:rFonts w:ascii="Verdana" w:hAnsi="Verdana"/>
               <w:b/>
               <w:sz w:val="32"/>
               <w:szCs w:val="32"/>
             </w:rPr>
-            <w:t>ea</w:t>
-          </w:r>
-          <w:r>
-            <w:rPr>
-              <w:rStyle w:val="PlaceholderText"/>
-              <w:rFonts w:ascii="Verdana" w:hAnsi="Verdana"/>
-              <w:b/>
-              <w:sz w:val="32"/>
-              <w:szCs w:val="32"/>
-            </w:rPr>
-            <w:t>m identifier</w:t>
+            <w:t xml:space="preserve"> (58)</w:t>
           </w:r>
         </w:sdtContent>
       </w:sdt>
@@ -227,7 +217,6 @@
     <w:p>
       <w:pPr>
         <w:spacing w:after="0"/>
-        <w:ind w:firstLine="720"/>
         <w:rPr>
           <w:rFonts w:ascii="Verdana" w:hAnsi="Verdana"/>
           <w:b/>
@@ -244,7 +233,6 @@
     <w:p>
       <w:pPr>
         <w:spacing w:after="0"/>
-        <w:ind w:firstLine="720"/>
         <w:rPr>
           <w:rFonts w:ascii="Verdana" w:hAnsi="Verdana"/>
           <w:b/>
@@ -541,28 +529,12 @@
                     <w:rFonts w:ascii="Verdana" w:hAnsi="Verdana"/>
                   </w:rPr>
                 </w:pPr>
-                <w:proofErr w:type="spellStart"/>
                 <w:r>
                   <w:rPr>
                     <w:rFonts w:ascii="Verdana" w:hAnsi="Verdana"/>
                   </w:rPr>
-                  <w:t>Suraj</w:t>
+                  <w:t>Suraj Masand</w:t>
                 </w:r>
-                <w:proofErr w:type="spellEnd"/>
-                <w:r>
-                  <w:rPr>
-                    <w:rFonts w:ascii="Verdana" w:hAnsi="Verdana"/>
-                  </w:rPr>
-                  <w:t xml:space="preserve"> </w:t>
-                </w:r>
-                <w:proofErr w:type="spellStart"/>
-                <w:r>
-                  <w:rPr>
-                    <w:rFonts w:ascii="Verdana" w:hAnsi="Verdana"/>
-                  </w:rPr>
-                  <w:t>Masand</w:t>
-                </w:r>
-                <w:proofErr w:type="spellEnd"/>
               </w:p>
             </w:tc>
           </w:sdtContent>
@@ -682,19 +654,11 @@
                     <w:rFonts w:ascii="Verdana" w:hAnsi="Verdana"/>
                   </w:rPr>
                 </w:pPr>
-                <w:proofErr w:type="spellStart"/>
                 <w:r>
                   <w:rPr>
                     <w:rFonts w:ascii="Verdana" w:hAnsi="Verdana"/>
                   </w:rPr>
-                  <w:t>Shourya</w:t>
-                </w:r>
-                <w:proofErr w:type="spellEnd"/>
-                <w:r>
-                  <w:rPr>
-                    <w:rFonts w:ascii="Verdana" w:hAnsi="Verdana"/>
-                  </w:rPr>
-                  <w:t xml:space="preserve"> Singh</w:t>
+                  <w:t>Shourya Singh</w:t>
                 </w:r>
               </w:p>
             </w:tc>
@@ -803,16 +767,8 @@
                   <w:rPr>
                     <w:rFonts w:ascii="Verdana" w:hAnsi="Verdana"/>
                   </w:rPr>
-                  <w:t xml:space="preserve">Shreya </w:t>
+                  <w:t>Shreya Magesh</w:t>
                 </w:r>
-                <w:proofErr w:type="spellStart"/>
-                <w:r>
-                  <w:rPr>
-                    <w:rFonts w:ascii="Verdana" w:hAnsi="Verdana"/>
-                  </w:rPr>
-                  <w:t>Magesh</w:t>
-                </w:r>
-                <w:proofErr w:type="spellEnd"/>
               </w:p>
             </w:tc>
           </w:sdtContent>
@@ -994,8 +950,6 @@
                 </w:r>
               </w:p>
             </w:tc>
-            <w:bookmarkStart w:id="0" w:name="_GoBack" w:displacedByCustomXml="next"/>
-            <w:bookmarkEnd w:id="0" w:displacedByCustomXml="next"/>
           </w:sdtContent>
         </w:sdt>
       </w:tr>
@@ -1270,7 +1224,6 @@
             <w:placeholder>
               <w:docPart w:val="D44F6C73D8394A4F86CFA343FBB04295"/>
             </w:placeholder>
-            <w:showingPlcHdr/>
           </w:sdtPr>
           <w:sdtEndPr/>
           <w:sdtContent>
@@ -1286,10 +1239,9 @@
                 </w:pPr>
                 <w:r>
                   <w:rPr>
-                    <w:rStyle w:val="PlaceholderText"/>
                     <w:rFonts w:ascii="Verdana" w:hAnsi="Verdana"/>
                   </w:rPr>
-                  <w:t>Strength 1</w:t>
+                  <w:t>Gets stuff done</w:t>
                 </w:r>
               </w:p>
             </w:tc>
@@ -1307,7 +1259,6 @@
             <w:placeholder>
               <w:docPart w:val="845CB00324244A84BA5209DFD9EF4515"/>
             </w:placeholder>
-            <w:showingPlcHdr/>
           </w:sdtPr>
           <w:sdtEndPr/>
           <w:sdtContent>
@@ -1323,10 +1274,9 @@
                 </w:pPr>
                 <w:r>
                   <w:rPr>
-                    <w:rStyle w:val="PlaceholderText"/>
                     <w:rFonts w:ascii="Verdana" w:hAnsi="Verdana"/>
                   </w:rPr>
-                  <w:t>Weakness 1</w:t>
+                  <w:t>Takes time to get started</w:t>
                 </w:r>
               </w:p>
             </w:tc>
@@ -1362,31 +1312,13 @@
                     <w:szCs w:val="20"/>
                   </w:rPr>
                 </w:pPr>
-                <w:proofErr w:type="spellStart"/>
                 <w:r>
                   <w:rPr>
                     <w:rFonts w:ascii="Verdana" w:hAnsi="Verdana"/>
                     <w:szCs w:val="20"/>
                   </w:rPr>
-                  <w:t>Suraj</w:t>
+                  <w:t>Suraj Masand</w:t>
                 </w:r>
-                <w:proofErr w:type="spellEnd"/>
-                <w:r>
-                  <w:rPr>
-                    <w:rFonts w:ascii="Verdana" w:hAnsi="Verdana"/>
-                    <w:szCs w:val="20"/>
-                  </w:rPr>
-                  <w:t xml:space="preserve"> </w:t>
-                </w:r>
-                <w:proofErr w:type="spellStart"/>
-                <w:r>
-                  <w:rPr>
-                    <w:rFonts w:ascii="Verdana" w:hAnsi="Verdana"/>
-                    <w:szCs w:val="20"/>
-                  </w:rPr>
-                  <w:t>Masand</w:t>
-                </w:r>
-                <w:proofErr w:type="spellEnd"/>
               </w:p>
             </w:tc>
           </w:sdtContent>
@@ -1403,7 +1335,6 @@
             <w:placeholder>
               <w:docPart w:val="4FE85C577CEE4D0193BC29F85A6AB2E3"/>
             </w:placeholder>
-            <w:showingPlcHdr/>
           </w:sdtPr>
           <w:sdtEndPr/>
           <w:sdtContent>
@@ -1419,10 +1350,9 @@
                 </w:pPr>
                 <w:r>
                   <w:rPr>
-                    <w:rStyle w:val="PlaceholderText"/>
                     <w:rFonts w:ascii="Verdana" w:hAnsi="Verdana"/>
                   </w:rPr>
-                  <w:t>Strength 2</w:t>
+                  <w:t>Android experience</w:t>
                 </w:r>
               </w:p>
             </w:tc>
@@ -1440,7 +1370,6 @@
             <w:placeholder>
               <w:docPart w:val="1DBF22E812D046EC830D424AE50A9618"/>
             </w:placeholder>
-            <w:showingPlcHdr/>
           </w:sdtPr>
           <w:sdtEndPr/>
           <w:sdtContent>
@@ -1456,10 +1385,9 @@
                 </w:pPr>
                 <w:r>
                   <w:rPr>
-                    <w:rStyle w:val="PlaceholderText"/>
                     <w:rFonts w:ascii="Verdana" w:hAnsi="Verdana"/>
                   </w:rPr>
-                  <w:t>Weakness 2</w:t>
+                  <w:t>Distracted, time management</w:t>
                 </w:r>
               </w:p>
             </w:tc>
@@ -1495,21 +1423,12 @@
                     <w:szCs w:val="20"/>
                   </w:rPr>
                 </w:pPr>
-                <w:proofErr w:type="spellStart"/>
                 <w:r>
                   <w:rPr>
                     <w:rFonts w:ascii="Verdana" w:hAnsi="Verdana"/>
                     <w:szCs w:val="20"/>
                   </w:rPr>
-                  <w:t>Shourya</w:t>
-                </w:r>
-                <w:proofErr w:type="spellEnd"/>
-                <w:r>
-                  <w:rPr>
-                    <w:rFonts w:ascii="Verdana" w:hAnsi="Verdana"/>
-                    <w:szCs w:val="20"/>
-                  </w:rPr>
-                  <w:t xml:space="preserve"> Singh</w:t>
+                  <w:t>Shourya Singh</w:t>
                 </w:r>
               </w:p>
             </w:tc>
@@ -1527,7 +1446,6 @@
             <w:placeholder>
               <w:docPart w:val="E0A51D92CEDF40B78558F4EB1899D330"/>
             </w:placeholder>
-            <w:showingPlcHdr/>
           </w:sdtPr>
           <w:sdtEndPr/>
           <w:sdtContent>
@@ -1543,10 +1461,9 @@
                 </w:pPr>
                 <w:r>
                   <w:rPr>
-                    <w:rStyle w:val="PlaceholderText"/>
                     <w:rFonts w:ascii="Verdana" w:hAnsi="Verdana"/>
                   </w:rPr>
-                  <w:t>Strength 3</w:t>
+                  <w:t>Hard working, perfectionist</w:t>
                 </w:r>
               </w:p>
             </w:tc>
@@ -1564,7 +1481,6 @@
             <w:placeholder>
               <w:docPart w:val="8C32AF709EC8427FAD4081733852599E"/>
             </w:placeholder>
-            <w:showingPlcHdr/>
           </w:sdtPr>
           <w:sdtEndPr/>
           <w:sdtContent>
@@ -1580,10 +1496,9 @@
                 </w:pPr>
                 <w:r>
                   <w:rPr>
-                    <w:rStyle w:val="PlaceholderText"/>
                     <w:rFonts w:ascii="Verdana" w:hAnsi="Verdana"/>
                   </w:rPr>
-                  <w:t>Weakness 3</w:t>
+                  <w:t>Too detail-oriented</w:t>
                 </w:r>
               </w:p>
             </w:tc>
@@ -1624,17 +1539,8 @@
                     <w:rFonts w:ascii="Verdana" w:hAnsi="Verdana"/>
                     <w:szCs w:val="20"/>
                   </w:rPr>
-                  <w:t xml:space="preserve">Shreya </w:t>
+                  <w:t>Shreya Magesh</w:t>
                 </w:r>
-                <w:proofErr w:type="spellStart"/>
-                <w:r>
-                  <w:rPr>
-                    <w:rFonts w:ascii="Verdana" w:hAnsi="Verdana"/>
-                    <w:szCs w:val="20"/>
-                  </w:rPr>
-                  <w:t>Magesh</w:t>
-                </w:r>
-                <w:proofErr w:type="spellEnd"/>
               </w:p>
             </w:tc>
           </w:sdtContent>
@@ -1651,7 +1557,6 @@
             <w:placeholder>
               <w:docPart w:val="B836B8EF9E424928BFDBFDD002BB94B1"/>
             </w:placeholder>
-            <w:showingPlcHdr/>
           </w:sdtPr>
           <w:sdtEndPr/>
           <w:sdtContent>
@@ -1667,10 +1572,15 @@
                 </w:pPr>
                 <w:r>
                   <w:rPr>
-                    <w:rStyle w:val="PlaceholderText"/>
                     <w:rFonts w:ascii="Verdana" w:hAnsi="Verdana"/>
                   </w:rPr>
-                  <w:t>Strength 4</w:t>
+                  <w:t xml:space="preserve">Motivated, </w:t>
+                </w:r>
+                <w:r>
+                  <w:rPr>
+                    <w:rFonts w:ascii="Verdana" w:hAnsi="Verdana"/>
+                  </w:rPr>
+                  <w:t>positive</w:t>
                 </w:r>
               </w:p>
             </w:tc>
@@ -1688,7 +1598,6 @@
             <w:placeholder>
               <w:docPart w:val="9B0AA19A971E407DAE018ACB0657AF67"/>
             </w:placeholder>
-            <w:showingPlcHdr/>
           </w:sdtPr>
           <w:sdtEndPr/>
           <w:sdtContent>
@@ -1704,10 +1613,9 @@
                 </w:pPr>
                 <w:r>
                   <w:rPr>
-                    <w:rStyle w:val="PlaceholderText"/>
                     <w:rFonts w:ascii="Verdana" w:hAnsi="Verdana"/>
                   </w:rPr>
-                  <w:t>Weakness 4</w:t>
+                  <w:t>Distracted easily</w:t>
                 </w:r>
               </w:p>
             </w:tc>
@@ -1766,7 +1674,6 @@
             <w:placeholder>
               <w:docPart w:val="1D011C2522AF4FF3A839A8B304F3E6D9"/>
             </w:placeholder>
-            <w:showingPlcHdr/>
           </w:sdtPr>
           <w:sdtEndPr/>
           <w:sdtContent>
@@ -1782,10 +1689,9 @@
                 </w:pPr>
                 <w:r>
                   <w:rPr>
-                    <w:rStyle w:val="PlaceholderText"/>
                     <w:rFonts w:ascii="Verdana" w:hAnsi="Verdana"/>
                   </w:rPr>
-                  <w:t>Strength 5</w:t>
+                  <w:t>Proactive, time management</w:t>
                 </w:r>
               </w:p>
             </w:tc>
@@ -1803,7 +1709,6 @@
             <w:placeholder>
               <w:docPart w:val="E622A08413CE42D6827DFD765C17C562"/>
             </w:placeholder>
-            <w:showingPlcHdr/>
           </w:sdtPr>
           <w:sdtEndPr/>
           <w:sdtContent>
@@ -1819,10 +1724,9 @@
                 </w:pPr>
                 <w:r>
                   <w:rPr>
-                    <w:rStyle w:val="PlaceholderText"/>
                     <w:rFonts w:ascii="Verdana" w:hAnsi="Verdana"/>
                   </w:rPr>
-                  <w:t>Weakness 5</w:t>
+                  <w:t>Disorganized, take on too much work</w:t>
                 </w:r>
               </w:p>
             </w:tc>
@@ -2046,7 +1950,6 @@
         <w:placeholder>
           <w:docPart w:val="F27CF0288322415EBA13ABFB537E8111"/>
         </w:placeholder>
-        <w:showingPlcHdr/>
       </w:sdtPr>
       <w:sdtEndPr/>
       <w:sdtContent>
@@ -2060,10 +1963,45 @@
           </w:pPr>
           <w:r>
             <w:rPr>
-              <w:rStyle w:val="PlaceholderText"/>
-              <w:rFonts w:ascii="Verdana" w:hAnsi="Verdana"/>
-            </w:rPr>
-            <w:t>Goals</w:t>
+              <w:rFonts w:ascii="Verdana" w:hAnsi="Verdana"/>
+            </w:rPr>
+            <w:t xml:space="preserve">Effectively use ZenHub, </w:t>
+          </w:r>
+          <w:r>
+            <w:rPr>
+              <w:rFonts w:ascii="Verdana" w:hAnsi="Verdana"/>
+            </w:rPr>
+            <w:t>keep up with Milestones and deadline</w:t>
+          </w:r>
+          <w:r>
+            <w:rPr>
+              <w:rFonts w:ascii="Verdana" w:hAnsi="Verdana"/>
+            </w:rPr>
+            <w:t>s</w:t>
+          </w:r>
+          <w:r>
+            <w:rPr>
+              <w:rFonts w:ascii="Verdana" w:hAnsi="Verdana"/>
+            </w:rPr>
+            <w:t xml:space="preserve">, </w:t>
+          </w:r>
+          <w:r>
+            <w:rPr>
+              <w:rFonts w:ascii="Verdana" w:hAnsi="Verdana"/>
+            </w:rPr>
+            <w:t>functioning app, equally divide the work,</w:t>
+          </w:r>
+          <w:r>
+            <w:rPr>
+              <w:rFonts w:ascii="Verdana" w:hAnsi="Verdana"/>
+            </w:rPr>
+            <w:t xml:space="preserve"> get more familiar with GitHub,</w:t>
+          </w:r>
+          <w:r>
+            <w:rPr>
+              <w:rFonts w:ascii="Verdana" w:hAnsi="Verdana"/>
+            </w:rPr>
+            <w:t xml:space="preserve"> get an A in the class.</w:t>
           </w:r>
         </w:p>
       </w:sdtContent>
@@ -2179,7 +2117,6 @@
         <w:placeholder>
           <w:docPart w:val="52D6657FA1104282A07AAA9CE9CF1589"/>
         </w:placeholder>
-        <w:showingPlcHdr/>
       </w:sdtPr>
       <w:sdtEndPr/>
       <w:sdtContent>
@@ -2188,15 +2125,124 @@
             <w:spacing w:after="0"/>
             <w:rPr>
               <w:rFonts w:ascii="Verdana" w:hAnsi="Verdana"/>
-              <w:b/>
             </w:rPr>
           </w:pPr>
           <w:r>
             <w:rPr>
-              <w:rStyle w:val="PlaceholderText"/>
-              <w:rFonts w:ascii="Verdana" w:hAnsi="Verdana"/>
-            </w:rPr>
-            <w:t>Roles</w:t>
+              <w:rFonts w:ascii="Verdana" w:hAnsi="Verdana"/>
+            </w:rPr>
+            <w:t xml:space="preserve">Shourya </w:t>
+          </w:r>
+          <w:r>
+            <w:rPr>
+              <w:rFonts w:ascii="Verdana" w:hAnsi="Verdana"/>
+            </w:rPr>
+            <w:t>– Quality Assurance</w:t>
+          </w:r>
+          <w:r>
+            <w:rPr>
+              <w:rFonts w:ascii="Verdana" w:hAnsi="Verdana"/>
+            </w:rPr>
+            <w:t xml:space="preserve"> </w:t>
+          </w:r>
+          <w:r>
+            <w:rPr>
+              <w:rFonts w:ascii="Verdana" w:hAnsi="Verdana"/>
+            </w:rPr>
+            <w:t>–</w:t>
+          </w:r>
+          <w:r>
+            <w:rPr>
+              <w:rFonts w:ascii="Verdana" w:hAnsi="Verdana"/>
+            </w:rPr>
+            <w:t xml:space="preserve"> </w:t>
+          </w:r>
+          <w:r>
+            <w:rPr>
+              <w:rFonts w:ascii="Verdana" w:hAnsi="Verdana"/>
+            </w:rPr>
+            <w:t>Submission handling</w:t>
+          </w:r>
+        </w:p>
+        <w:p>
+          <w:pPr>
+            <w:spacing w:after="0"/>
+            <w:rPr>
+              <w:rFonts w:ascii="Verdana" w:hAnsi="Verdana"/>
+            </w:rPr>
+          </w:pPr>
+          <w:r>
+            <w:rPr>
+              <w:rFonts w:ascii="Verdana" w:hAnsi="Verdana"/>
+            </w:rPr>
+            <w:t>Anthony – Tool Smith (Git)</w:t>
+          </w:r>
+          <w:r>
+            <w:rPr>
+              <w:rFonts w:ascii="Verdana" w:hAnsi="Verdana"/>
+            </w:rPr>
+            <w:t xml:space="preserve"> – Devil’s Advocate</w:t>
+          </w:r>
+        </w:p>
+        <w:p>
+          <w:pPr>
+            <w:spacing w:after="0"/>
+            <w:rPr>
+              <w:rFonts w:ascii="Verdana" w:hAnsi="Verdana"/>
+            </w:rPr>
+          </w:pPr>
+          <w:r>
+            <w:rPr>
+              <w:rFonts w:ascii="Verdana" w:hAnsi="Verdana"/>
+            </w:rPr>
+            <w:t>Shreya – Designer/Analyst</w:t>
+          </w:r>
+          <w:r>
+            <w:rPr>
+              <w:rFonts w:ascii="Verdana" w:hAnsi="Verdana"/>
+            </w:rPr>
+            <w:t xml:space="preserve"> – Group Discussion Leader</w:t>
+          </w:r>
+        </w:p>
+        <w:p>
+          <w:pPr>
+            <w:spacing w:after="0"/>
+            <w:rPr>
+              <w:rFonts w:ascii="Verdana" w:hAnsi="Verdana"/>
+            </w:rPr>
+          </w:pPr>
+          <w:r>
+            <w:rPr>
+              <w:rFonts w:ascii="Verdana" w:hAnsi="Verdana"/>
+            </w:rPr>
+            <w:t>Avanti – Architect</w:t>
+          </w:r>
+          <w:r>
+            <w:rPr>
+              <w:rFonts w:ascii="Verdana" w:hAnsi="Verdana"/>
+            </w:rPr>
+            <w:t xml:space="preserve"> – Meeting Minutes</w:t>
+          </w:r>
+        </w:p>
+        <w:p>
+          <w:pPr>
+            <w:spacing w:after="0"/>
+            <w:rPr>
+              <w:rFonts w:ascii="Verdana" w:hAnsi="Verdana"/>
+            </w:rPr>
+          </w:pPr>
+          <w:r>
+            <w:rPr>
+              <w:rFonts w:ascii="Verdana" w:hAnsi="Verdana"/>
+            </w:rPr>
+            <w:lastRenderedPageBreak/>
+            <w:t>Suraj – Project Manager</w:t>
+          </w:r>
+          <w:r>
+            <w:rPr>
+              <w:rFonts w:ascii="Verdana" w:hAnsi="Verdana"/>
+            </w:rPr>
+            <w:t xml:space="preserve"> – Organizing meetings</w:t>
           </w:r>
         </w:p>
       </w:sdtContent>
@@ -2336,7 +2382,6 @@
         <w:placeholder>
           <w:docPart w:val="B864E17806164BDCB75DE8ADA222B393"/>
         </w:placeholder>
-        <w:showingPlcHdr/>
       </w:sdtPr>
       <w:sdtEndPr/>
       <w:sdtContent>
@@ -2349,10 +2394,23 @@
           </w:pPr>
           <w:r>
             <w:rPr>
-              <w:rStyle w:val="PlaceholderText"/>
-              <w:rFonts w:ascii="Verdana" w:hAnsi="Verdana"/>
-            </w:rPr>
-            <w:t>Timetable</w:t>
+              <w:rFonts w:ascii="Verdana" w:hAnsi="Verdana"/>
+            </w:rPr>
+            <w:t>Meetings – Tuesday evening, Friday afternoon</w:t>
+          </w:r>
+        </w:p>
+        <w:p>
+          <w:pPr>
+            <w:spacing w:after="0"/>
+            <w:rPr>
+              <w:rFonts w:ascii="Verdana" w:hAnsi="Verdana"/>
+            </w:rPr>
+          </w:pPr>
+          <w:r>
+            <w:rPr>
+              <w:rFonts w:ascii="Verdana" w:hAnsi="Verdana"/>
+            </w:rPr>
+            <w:t>Deliverables done Friday morning, combine individual modules during meeting</w:t>
           </w:r>
         </w:p>
       </w:sdtContent>
@@ -2399,7 +2457,6 @@
         <w:placeholder>
           <w:docPart w:val="EA8078F613F14FB5A5FA764B77D12311"/>
         </w:placeholder>
-        <w:showingPlcHdr/>
       </w:sdtPr>
       <w:sdtEndPr/>
       <w:sdtContent>
@@ -2412,10 +2469,21 @@
           </w:pPr>
           <w:r>
             <w:rPr>
-              <w:rStyle w:val="PlaceholderText"/>
-              <w:rFonts w:ascii="Verdana" w:hAnsi="Verdana"/>
-            </w:rPr>
-            <w:t>Attendance</w:t>
+              <w:rFonts w:ascii="Verdana" w:hAnsi="Verdana"/>
+            </w:rPr>
+            <w:t xml:space="preserve">At least attend Friday meetings, up to 2 absences. </w:t>
+          </w:r>
+          <w:r>
+            <w:rPr>
+              <w:rFonts w:ascii="Verdana" w:hAnsi="Verdana"/>
+            </w:rPr>
+            <w:t>Give 24 hour warning.</w:t>
+          </w:r>
+          <w:r>
+            <w:rPr>
+              <w:rFonts w:ascii="Verdana" w:hAnsi="Verdana"/>
+            </w:rPr>
+            <w:t xml:space="preserve"> 10 min grace period to meetings. </w:t>
           </w:r>
         </w:p>
       </w:sdtContent>
@@ -2464,7 +2532,6 @@
         <w:placeholder>
           <w:docPart w:val="0D1E9DB809A14225A8B5481D822E9271"/>
         </w:placeholder>
-        <w:showingPlcHdr/>
       </w:sdtPr>
       <w:sdtEndPr/>
       <w:sdtContent>
@@ -2477,10 +2544,29 @@
           </w:pPr>
           <w:r>
             <w:rPr>
-              <w:rStyle w:val="PlaceholderText"/>
-              <w:rFonts w:ascii="Verdana" w:hAnsi="Verdana"/>
-            </w:rPr>
-            <w:t>Excuse</w:t>
+              <w:rFonts w:ascii="Verdana" w:hAnsi="Verdana"/>
+            </w:rPr>
+            <w:t xml:space="preserve">Acceptable: </w:t>
+          </w:r>
+          <w:r>
+            <w:rPr>
+              <w:rFonts w:ascii="Verdana" w:hAnsi="Verdana"/>
+            </w:rPr>
+            <w:t>Be open with workload, teammates willing to help out with your work</w:t>
+          </w:r>
+        </w:p>
+        <w:p>
+          <w:pPr>
+            <w:spacing w:after="0"/>
+            <w:rPr>
+              <w:rFonts w:ascii="Verdana" w:hAnsi="Verdana"/>
+            </w:rPr>
+          </w:pPr>
+          <w:r>
+            <w:rPr>
+              <w:rFonts w:ascii="Verdana" w:hAnsi="Verdana"/>
+            </w:rPr>
+            <w:t>Unacceptable: Last minute “I couldn’t get it to work”</w:t>
           </w:r>
         </w:p>
       </w:sdtContent>
@@ -2545,7 +2631,6 @@
         <w:placeholder>
           <w:docPart w:val="6E55A45CBE7642F6A6DDCEA668B2A175"/>
         </w:placeholder>
-        <w:showingPlcHdr/>
       </w:sdtPr>
       <w:sdtEndPr/>
       <w:sdtContent>
@@ -2558,10 +2643,15 @@
           </w:pPr>
           <w:r>
             <w:rPr>
-              <w:rStyle w:val="PlaceholderText"/>
-              <w:rFonts w:ascii="Verdana" w:hAnsi="Verdana"/>
-            </w:rPr>
-            <w:t>Emergency Process</w:t>
+              <w:rFonts w:ascii="Verdana" w:hAnsi="Verdana"/>
+            </w:rPr>
+            <w:t xml:space="preserve">Message the group chat ASAP. </w:t>
+          </w:r>
+          <w:r>
+            <w:rPr>
+              <w:rFonts w:ascii="Verdana" w:hAnsi="Verdana"/>
+            </w:rPr>
+            <w:t>Try not to procrastinate.</w:t>
           </w:r>
         </w:p>
       </w:sdtContent>
@@ -2626,7 +2716,6 @@
         <w:placeholder>
           <w:docPart w:val="BC9F010C1188451D82F5AB0170E05B46"/>
         </w:placeholder>
-        <w:showingPlcHdr/>
       </w:sdtPr>
       <w:sdtEndPr/>
       <w:sdtContent>
@@ -2639,10 +2728,15 @@
           </w:pPr>
           <w:r>
             <w:rPr>
-              <w:rStyle w:val="PlaceholderText"/>
-              <w:rFonts w:ascii="Verdana" w:hAnsi="Verdana"/>
-            </w:rPr>
-            <w:t>Preparation</w:t>
+              <w:rFonts w:ascii="Verdana" w:hAnsi="Verdana"/>
+            </w:rPr>
+            <w:t>By Friday morning, your portion of work should be completely done to submit.</w:t>
+          </w:r>
+          <w:r>
+            <w:rPr>
+              <w:rFonts w:ascii="Verdana" w:hAnsi="Verdana"/>
+            </w:rPr>
+            <w:t xml:space="preserve"> At least finish the bare minimum. Work must go through QA.</w:t>
           </w:r>
         </w:p>
       </w:sdtContent>
@@ -2691,7 +2785,6 @@
         <w:placeholder>
           <w:docPart w:val="63657F3B9D3942EA9FA359099B0F0387"/>
         </w:placeholder>
-        <w:showingPlcHdr/>
       </w:sdtPr>
       <w:sdtEndPr/>
       <w:sdtContent>
@@ -2704,10 +2797,15 @@
           </w:pPr>
           <w:r>
             <w:rPr>
-              <w:rStyle w:val="PlaceholderText"/>
-              <w:rFonts w:ascii="Verdana" w:hAnsi="Verdana"/>
-            </w:rPr>
-            <w:t>Contributions</w:t>
+              <w:rFonts w:ascii="Verdana" w:hAnsi="Verdana"/>
+            </w:rPr>
+            <w:t xml:space="preserve">Don’t accuse others, be respectful </w:t>
+          </w:r>
+          <w:r>
+            <w:rPr>
+              <w:rFonts w:ascii="Verdana" w:hAnsi="Verdana"/>
+            </w:rPr>
+            <w:t>of everyone, open to criticism.</w:t>
           </w:r>
         </w:p>
       </w:sdtContent>
@@ -2791,39 +2889,63 @@
         <w:t>ormance is below expectations?</w:t>
       </w:r>
     </w:p>
-    <w:sdt>
-      <w:sdtPr>
+    <w:p>
+      <w:pPr>
+        <w:spacing w:after="0"/>
         <w:rPr>
           <w:rFonts w:ascii="Verdana" w:hAnsi="Verdana"/>
         </w:rPr>
-        <w:alias w:val="Monitoring"/>
-        <w:tag w:val="Monitoring"/>
-        <w:id w:val="-2023004008"/>
-        <w:lock w:val="sdtLocked"/>
-        <w:placeholder>
-          <w:docPart w:val="865BD67272B54C18BDF9A12A58543359"/>
-        </w:placeholder>
-        <w:showingPlcHdr/>
-      </w:sdtPr>
-      <w:sdtEndPr/>
-      <w:sdtContent>
-        <w:p>
-          <w:pPr>
-            <w:spacing w:after="0"/>
-            <w:rPr>
-              <w:rFonts w:ascii="Verdana" w:hAnsi="Verdana"/>
-            </w:rPr>
-          </w:pPr>
+      </w:pPr>
+      <w:sdt>
+        <w:sdtPr>
+          <w:rPr>
+            <w:rFonts w:ascii="Verdana" w:hAnsi="Verdana"/>
+          </w:rPr>
+          <w:alias w:val="Monitoring"/>
+          <w:tag w:val="Monitoring"/>
+          <w:id w:val="-2023004008"/>
+          <w:lock w:val="sdtLocked"/>
+          <w:placeholder>
+            <w:docPart w:val="865BD67272B54C18BDF9A12A58543359"/>
+          </w:placeholder>
+        </w:sdtPr>
+        <w:sdtEndPr/>
+        <w:sdtContent>
           <w:r>
             <w:rPr>
-              <w:rStyle w:val="PlaceholderText"/>
-              <w:rFonts w:ascii="Verdana" w:hAnsi="Verdana"/>
-            </w:rPr>
-            <w:t>Monitoring</w:t>
+              <w:rFonts w:ascii="Verdana" w:hAnsi="Verdana"/>
+            </w:rPr>
+            <w:t>Team check-ins, everyone says what they’ve accomplished so far for the current milestone</w:t>
           </w:r>
-        </w:p>
-      </w:sdtContent>
-    </w:sdt>
+          <w:r>
+            <w:rPr>
+              <w:rFonts w:ascii="Verdana" w:hAnsi="Verdana"/>
+            </w:rPr>
+            <w:t xml:space="preserve">. </w:t>
+          </w:r>
+          <w:r>
+            <w:rPr>
+              <w:rFonts w:ascii="Verdana" w:hAnsi="Verdana"/>
+            </w:rPr>
+            <w:t>Give each other positive</w:t>
+          </w:r>
+          <w:r>
+            <w:rPr>
+              <w:rFonts w:ascii="Verdana" w:hAnsi="Verdana"/>
+            </w:rPr>
+            <w:t>/negative</w:t>
+          </w:r>
+          <w:bookmarkStart w:id="0" w:name="_GoBack"/>
+          <w:bookmarkEnd w:id="0"/>
+          <w:r>
+            <w:rPr>
+              <w:rFonts w:ascii="Verdana" w:hAnsi="Verdana"/>
+            </w:rPr>
+            <w:t xml:space="preserve"> reinforcement at meetings.</w:t>
+          </w:r>
+        </w:sdtContent>
+      </w:sdt>
+    </w:p>
     <w:sectPr>
       <w:type w:val="continuous"/>
       <w:pgSz w:w="12240" w:h="15840"/>
@@ -2836,8 +2958,8 @@
 </file>
 
 <file path=word/numbering.xml><?xml version="1.0" encoding="utf-8"?>
-<w:numbering xmlns:wpc="http://schemas.microsoft.com/office/word/2010/wordprocessingCanvas" xmlns:cx="http://schemas.microsoft.com/office/drawing/2014/chartex" xmlns:cx1="http://schemas.microsoft.com/office/drawing/2015/9/8/chartex" xmlns:cx2="http://schemas.microsoft.com/office/drawing/2015/10/21/chartex" xmlns:mc="http://schemas.openxmlformats.org/markup-compatibility/2006" xmlns:o="urn:schemas-microsoft-com:office:office" xmlns:r="http://schemas.openxmlformats.org/officeDocument/2006/relationships" xmlns:m="http://schemas.openxmlformats.org/officeDocument/2006/math" xmlns:v="urn:schemas-microsoft-com:vml" xmlns:wp14="http://schemas.microsoft.com/office/word/2010/wordprocessingDrawing" xmlns:wp="http://schemas.openxmlformats.org/drawingml/2006/wordprocessingDrawing" xmlns:w10="urn:schemas-microsoft-com:office:word" xmlns:w="http://schemas.openxmlformats.org/wordprocessingml/2006/main" xmlns:w14="http://schemas.microsoft.com/office/word/2010/wordml" xmlns:w15="http://schemas.microsoft.com/office/word/2012/wordml" xmlns:w16se="http://schemas.microsoft.com/office/word/2015/wordml/symex" xmlns:wpg="http://schemas.microsoft.com/office/word/2010/wordprocessingGroup" xmlns:wpi="http://schemas.microsoft.com/office/word/2010/wordprocessingInk" xmlns:wne="http://schemas.microsoft.com/office/word/2006/wordml" xmlns:wps="http://schemas.microsoft.com/office/word/2010/wordprocessingShape" mc:Ignorable="w14 w15 w16se wp14">
-  <w:abstractNum w:abstractNumId="0" w15:restartNumberingAfterBreak="0">
+<w:numbering xmlns:wpc="http://schemas.microsoft.com/office/word/2010/wordprocessingCanvas" xmlns:mo="http://schemas.microsoft.com/office/mac/office/2008/main" xmlns:mc="http://schemas.openxmlformats.org/markup-compatibility/2006" xmlns:mv="urn:schemas-microsoft-com:mac:vml" xmlns:o="urn:schemas-microsoft-com:office:office" xmlns:r="http://schemas.openxmlformats.org/officeDocument/2006/relationships" xmlns:m="http://schemas.openxmlformats.org/officeDocument/2006/math" xmlns:v="urn:schemas-microsoft-com:vml" xmlns:wp14="http://schemas.microsoft.com/office/word/2010/wordprocessingDrawing" xmlns:wp="http://schemas.openxmlformats.org/drawingml/2006/wordprocessingDrawing" xmlns:w10="urn:schemas-microsoft-com:office:word" xmlns:w="http://schemas.openxmlformats.org/wordprocessingml/2006/main" xmlns:w14="http://schemas.microsoft.com/office/word/2010/wordml" xmlns:w15="http://schemas.microsoft.com/office/word/2012/wordml" xmlns:wpg="http://schemas.microsoft.com/office/word/2010/wordprocessingGroup" xmlns:wpi="http://schemas.microsoft.com/office/word/2010/wordprocessingInk" xmlns:wne="http://schemas.microsoft.com/office/word/2006/wordml" xmlns:wps="http://schemas.microsoft.com/office/word/2010/wordprocessingShape" mc:Ignorable="w14 w15 wp14">
+  <w:abstractNum w:abstractNumId="0">
     <w:nsid w:val="6C5675BB"/>
     <w:multiLevelType w:val="hybridMultilevel"/>
     <w:tmpl w:val="A16A060E"/>
@@ -2930,7 +3052,7 @@
 </file>
 
 <file path=word/styles.xml><?xml version="1.0" encoding="utf-8"?>
-<w:styles xmlns:mc="http://schemas.openxmlformats.org/markup-compatibility/2006" xmlns:r="http://schemas.openxmlformats.org/officeDocument/2006/relationships" xmlns:w="http://schemas.openxmlformats.org/wordprocessingml/2006/main" xmlns:w14="http://schemas.microsoft.com/office/word/2010/wordml" xmlns:w15="http://schemas.microsoft.com/office/word/2012/wordml" xmlns:w16se="http://schemas.microsoft.com/office/word/2015/wordml/symex" mc:Ignorable="w14 w15 w16se">
+<w:styles xmlns:mc="http://schemas.openxmlformats.org/markup-compatibility/2006" xmlns:r="http://schemas.openxmlformats.org/officeDocument/2006/relationships" xmlns:w="http://schemas.openxmlformats.org/wordprocessingml/2006/main" xmlns:w14="http://schemas.microsoft.com/office/word/2010/wordml" xmlns:w15="http://schemas.microsoft.com/office/word/2012/wordml" mc:Ignorable="w14 w15">
   <w:docDefaults>
     <w:rPrDefault>
       <w:rPr>
@@ -2946,7 +3068,7 @@
       </w:pPr>
     </w:pPrDefault>
   </w:docDefaults>
-  <w:latentStyles w:defLockedState="0" w:defUIPriority="99" w:defSemiHidden="0" w:defUnhideWhenUsed="0" w:defQFormat="0" w:count="372">
+  <w:latentStyles w:defLockedState="0" w:defUIPriority="99" w:defSemiHidden="0" w:defUnhideWhenUsed="0" w:defQFormat="0" w:count="382">
     <w:lsdException w:name="Normal" w:uiPriority="0" w:qFormat="1"/>
     <w:lsdException w:name="heading 1" w:uiPriority="9" w:qFormat="1"/>
     <w:lsdException w:name="heading 2" w:semiHidden="1" w:uiPriority="9" w:unhideWhenUsed="1" w:qFormat="1"/>
@@ -3052,7 +3174,6 @@
     <w:lsdException w:name="HTML Sample" w:semiHidden="1" w:unhideWhenUsed="1"/>
     <w:lsdException w:name="HTML Typewriter" w:semiHidden="1" w:unhideWhenUsed="1"/>
     <w:lsdException w:name="HTML Variable" w:semiHidden="1" w:unhideWhenUsed="1"/>
-    <w:lsdException w:name="Normal Table" w:semiHidden="1" w:unhideWhenUsed="1"/>
     <w:lsdException w:name="annotation subject" w:semiHidden="1" w:unhideWhenUsed="1"/>
     <w:lsdException w:name="No List" w:semiHidden="1" w:unhideWhenUsed="1"/>
     <w:lsdException w:name="Outline List 1" w:semiHidden="1" w:unhideWhenUsed="1"/>
@@ -3099,10 +3220,8 @@
     <w:lsdException w:name="Table Subtle 2" w:semiHidden="1" w:unhideWhenUsed="1"/>
     <w:lsdException w:name="Table Web 1" w:semiHidden="1" w:unhideWhenUsed="1"/>
     <w:lsdException w:name="Table Web 2" w:semiHidden="1" w:unhideWhenUsed="1"/>
-    <w:lsdException w:name="Table Web 3" w:semiHidden="1" w:unhideWhenUsed="1"/>
     <w:lsdException w:name="Balloon Text" w:semiHidden="1" w:unhideWhenUsed="1"/>
     <w:lsdException w:name="Table Grid" w:uiPriority="59"/>
-    <w:lsdException w:name="Table Theme" w:semiHidden="1" w:unhideWhenUsed="1"/>
     <w:lsdException w:name="Placeholder Text" w:semiHidden="1"/>
     <w:lsdException w:name="No Spacing" w:uiPriority="1" w:qFormat="1"/>
     <w:lsdException w:name="Light Shading" w:uiPriority="60"/>
@@ -3319,6 +3438,7 @@
     <w:lsdException w:name="List Table 6 Colorful Accent 6" w:uiPriority="51"/>
     <w:lsdException w:name="List Table 7 Colorful Accent 6" w:uiPriority="52"/>
     <w:lsdException w:name="Mention" w:semiHidden="1" w:unhideWhenUsed="1"/>
+    <w:lsdException w:name="Smart Hyperlink" w:semiHidden="1" w:unhideWhenUsed="1"/>
   </w:latentStyles>
   <w:style w:type="paragraph" w:default="1" w:styleId="Normal">
     <w:name w:val="Normal"/>
@@ -3390,6 +3510,7 @@
       <w:spacing w:after="0" w:line="240" w:lineRule="auto"/>
     </w:pPr>
     <w:tblPr>
+      <w:tblInd w:w="0" w:type="dxa"/>
       <w:tblBorders>
         <w:top w:val="single" w:sz="4" w:space="0" w:color="auto"/>
         <w:left w:val="single" w:sz="4" w:space="0" w:color="auto"/>
@@ -3398,6 +3519,12 @@
         <w:insideH w:val="single" w:sz="4" w:space="0" w:color="auto"/>
         <w:insideV w:val="single" w:sz="4" w:space="0" w:color="auto"/>
       </w:tblBorders>
+      <w:tblCellMar>
+        <w:top w:w="0" w:type="dxa"/>
+        <w:left w:w="108" w:type="dxa"/>
+        <w:bottom w:w="0" w:type="dxa"/>
+        <w:right w:w="108" w:type="dxa"/>
+      </w:tblCellMar>
     </w:tblPr>
   </w:style>
   <w:style w:type="character" w:styleId="PlaceholderText">
@@ -3425,7 +3552,7 @@
 </file>
 
 <file path=word/glossary/document.xml><?xml version="1.0" encoding="utf-8"?>
-<w:glossaryDocument xmlns:wpc="http://schemas.microsoft.com/office/word/2010/wordprocessingCanvas" xmlns:cx="http://schemas.microsoft.com/office/drawing/2014/chartex" xmlns:cx1="http://schemas.microsoft.com/office/drawing/2015/9/8/chartex" xmlns:cx2="http://schemas.microsoft.com/office/drawing/2015/10/21/chartex" xmlns:mc="http://schemas.openxmlformats.org/markup-compatibility/2006" xmlns:o="urn:schemas-microsoft-com:office:office" xmlns:r="http://schemas.openxmlformats.org/officeDocument/2006/relationships" xmlns:m="http://schemas.openxmlformats.org/officeDocument/2006/math" xmlns:v="urn:schemas-microsoft-com:vml" xmlns:wp14="http://schemas.microsoft.com/office/word/2010/wordprocessingDrawing" xmlns:wp="http://schemas.openxmlformats.org/drawingml/2006/wordprocessingDrawing" xmlns:w10="urn:schemas-microsoft-com:office:word" xmlns:w="http://schemas.openxmlformats.org/wordprocessingml/2006/main" xmlns:w14="http://schemas.microsoft.com/office/word/2010/wordml" xmlns:w15="http://schemas.microsoft.com/office/word/2012/wordml" xmlns:w16se="http://schemas.microsoft.com/office/word/2015/wordml/symex" xmlns:wpg="http://schemas.microsoft.com/office/word/2010/wordprocessingGroup" xmlns:wpi="http://schemas.microsoft.com/office/word/2010/wordprocessingInk" xmlns:wne="http://schemas.microsoft.com/office/word/2006/wordml" xmlns:wps="http://schemas.microsoft.com/office/word/2010/wordprocessingShape" mc:Ignorable="w14 w15 w16se wp14">
+<w:glossaryDocument xmlns:wpc="http://schemas.microsoft.com/office/word/2010/wordprocessingCanvas" xmlns:mo="http://schemas.microsoft.com/office/mac/office/2008/main" xmlns:mc="http://schemas.openxmlformats.org/markup-compatibility/2006" xmlns:mv="urn:schemas-microsoft-com:mac:vml" xmlns:o="urn:schemas-microsoft-com:office:office" xmlns:r="http://schemas.openxmlformats.org/officeDocument/2006/relationships" xmlns:m="http://schemas.openxmlformats.org/officeDocument/2006/math" xmlns:v="urn:schemas-microsoft-com:vml" xmlns:wp14="http://schemas.microsoft.com/office/word/2010/wordprocessingDrawing" xmlns:wp="http://schemas.openxmlformats.org/drawingml/2006/wordprocessingDrawing" xmlns:w10="urn:schemas-microsoft-com:office:word" xmlns:w="http://schemas.openxmlformats.org/wordprocessingml/2006/main" xmlns:w14="http://schemas.microsoft.com/office/word/2010/wordml" xmlns:w15="http://schemas.microsoft.com/office/word/2012/wordml" xmlns:wpg="http://schemas.microsoft.com/office/word/2010/wordprocessingGroup" xmlns:wpi="http://schemas.microsoft.com/office/word/2010/wordprocessingInk" xmlns:wne="http://schemas.microsoft.com/office/word/2006/wordml" xmlns:wps="http://schemas.microsoft.com/office/word/2010/wordprocessingShape" mc:Ignorable="w14 w15 wp14">
   <w:docParts>
     <w:docPart>
       <w:docPartPr>
@@ -4851,20 +4978,20 @@
 </file>
 
 <file path=word/glossary/fontTable.xml><?xml version="1.0" encoding="utf-8"?>
-<w:fonts xmlns:mc="http://schemas.openxmlformats.org/markup-compatibility/2006" xmlns:r="http://schemas.openxmlformats.org/officeDocument/2006/relationships" xmlns:w="http://schemas.openxmlformats.org/wordprocessingml/2006/main" xmlns:w14="http://schemas.microsoft.com/office/word/2010/wordml" xmlns:w15="http://schemas.microsoft.com/office/word/2012/wordml" xmlns:w16se="http://schemas.microsoft.com/office/word/2015/wordml/symex" mc:Ignorable="w14 w15 w16se">
+<w:fonts xmlns:mc="http://schemas.openxmlformats.org/markup-compatibility/2006" xmlns:r="http://schemas.openxmlformats.org/officeDocument/2006/relationships" xmlns:w="http://schemas.openxmlformats.org/wordprocessingml/2006/main" xmlns:w14="http://schemas.microsoft.com/office/word/2010/wordml" xmlns:w15="http://schemas.microsoft.com/office/word/2012/wordml" mc:Ignorable="w14 w15">
   <w:font w:name="Times New Roman">
     <w:panose1 w:val="02020603050405020304"/>
     <w:charset w:val="00"/>
-    <w:family w:val="roman"/>
+    <w:family w:val="auto"/>
     <w:pitch w:val="variable"/>
-    <w:sig w:usb0="E0002EFF" w:usb1="C000785B" w:usb2="00000009" w:usb3="00000000" w:csb0="000001FF" w:csb1="00000000"/>
+    <w:sig w:usb0="E0002AEF" w:usb1="C0007841" w:usb2="00000009" w:usb3="00000000" w:csb0="000001FF" w:csb1="00000000"/>
   </w:font>
   <w:font w:name="Calibri">
     <w:panose1 w:val="020F0502020204030204"/>
     <w:charset w:val="00"/>
-    <w:family w:val="swiss"/>
+    <w:family w:val="auto"/>
     <w:pitch w:val="variable"/>
-    <w:sig w:usb0="E0002AFF" w:usb1="C000247B" w:usb2="00000009" w:usb3="00000000" w:csb0="000001FF" w:csb1="00000000"/>
+    <w:sig w:usb0="E00002FF" w:usb1="4000ACFF" w:usb2="00000001" w:usb3="00000000" w:csb0="0000019F" w:csb1="00000000"/>
   </w:font>
   <w:font w:name="Tahoma">
     <w:panose1 w:val="020B0604030504040204"/>
@@ -4876,7 +5003,7 @@
   <w:font w:name="Verdana">
     <w:panose1 w:val="020B0604030504040204"/>
     <w:charset w:val="00"/>
-    <w:family w:val="swiss"/>
+    <w:family w:val="auto"/>
     <w:pitch w:val="variable"/>
     <w:sig w:usb0="A10006FF" w:usb1="4000205B" w:usb2="00000010" w:usb3="00000000" w:csb0="0000019F" w:csb1="00000000"/>
   </w:font>
@@ -4888,25 +5015,59 @@
     <w:pitch w:val="default"/>
     <w:sig w:usb0="00000003" w:usb1="00000000" w:usb2="00000000" w:usb3="00000000" w:csb0="00000001" w:csb1="00000000"/>
   </w:font>
+  <w:font w:name="Arial">
+    <w:panose1 w:val="020B0604020202020204"/>
+    <w:charset w:val="00"/>
+    <w:family w:val="auto"/>
+    <w:pitch w:val="variable"/>
+    <w:sig w:usb0="E0002AFF" w:usb1="C0007843" w:usb2="00000009" w:usb3="00000000" w:csb0="000001FF" w:csb1="00000000"/>
+  </w:font>
+  <w:font w:name="宋体">
+    <w:charset w:val="86"/>
+    <w:family w:val="auto"/>
+    <w:pitch w:val="variable"/>
+    <w:sig w:usb0="00000003" w:usb1="288F0000" w:usb2="00000016" w:usb3="00000000" w:csb0="00040001" w:csb1="00000000"/>
+  </w:font>
   <w:font w:name="Cambria">
     <w:panose1 w:val="02040503050406030204"/>
     <w:charset w:val="00"/>
-    <w:family w:val="roman"/>
+    <w:family w:val="auto"/>
     <w:pitch w:val="variable"/>
     <w:sig w:usb0="E00002FF" w:usb1="400004FF" w:usb2="00000000" w:usb3="00000000" w:csb0="0000019F" w:csb1="00000000"/>
+  </w:font>
+  <w:font w:name="Mangal">
+    <w:panose1 w:val="02040503050203030202"/>
+    <w:charset w:val="00"/>
+    <w:family w:val="auto"/>
+    <w:pitch w:val="variable"/>
+    <w:sig w:usb0="00008003" w:usb1="00000000" w:usb2="00000000" w:usb3="00000000" w:csb0="00000001" w:csb1="00000000"/>
+  </w:font>
+  <w:font w:name="DengXian">
+    <w:panose1 w:val="02010600030101010101"/>
+    <w:charset w:val="86"/>
+    <w:family w:val="auto"/>
+    <w:pitch w:val="variable"/>
+    <w:sig w:usb0="A00002BF" w:usb1="38CF7CFA" w:usb2="00000016" w:usb3="00000000" w:csb0="0004000F" w:csb1="00000000"/>
+  </w:font>
+  <w:font w:name="DengXian Light">
+    <w:panose1 w:val="02010600030101010101"/>
+    <w:charset w:val="86"/>
+    <w:family w:val="auto"/>
+    <w:pitch w:val="variable"/>
+    <w:sig w:usb0="A00002BF" w:usb1="38CF7CFA" w:usb2="00000016" w:usb3="00000000" w:csb0="0004000F" w:csb1="00000000"/>
   </w:font>
   <w:font w:name="Calibri Light">
     <w:panose1 w:val="020F0302020204030204"/>
     <w:charset w:val="00"/>
-    <w:family w:val="swiss"/>
+    <w:family w:val="auto"/>
     <w:pitch w:val="variable"/>
-    <w:sig w:usb0="E0002AFF" w:usb1="C000247B" w:usb2="00000009" w:usb3="00000000" w:csb0="000001FF" w:csb1="00000000"/>
+    <w:sig w:usb0="A00002EF" w:usb1="4000207B" w:usb2="00000000" w:usb3="00000000" w:csb0="0000019F" w:csb1="00000000"/>
   </w:font>
 </w:fonts>
 </file>
 
 <file path=word/glossary/settings.xml><?xml version="1.0" encoding="utf-8"?>
-<w:settings xmlns:mc="http://schemas.openxmlformats.org/markup-compatibility/2006" xmlns:o="urn:schemas-microsoft-com:office:office" xmlns:r="http://schemas.openxmlformats.org/officeDocument/2006/relationships" xmlns:m="http://schemas.openxmlformats.org/officeDocument/2006/math" xmlns:v="urn:schemas-microsoft-com:vml" xmlns:w10="urn:schemas-microsoft-com:office:word" xmlns:w="http://schemas.openxmlformats.org/wordprocessingml/2006/main" xmlns:w14="http://schemas.microsoft.com/office/word/2010/wordml" xmlns:w15="http://schemas.microsoft.com/office/word/2012/wordml" xmlns:w16se="http://schemas.microsoft.com/office/word/2015/wordml/symex" xmlns:sl="http://schemas.openxmlformats.org/schemaLibrary/2006/main" mc:Ignorable="w14 w15 w16se">
+<w:settings xmlns:mc="http://schemas.openxmlformats.org/markup-compatibility/2006" xmlns:o="urn:schemas-microsoft-com:office:office" xmlns:r="http://schemas.openxmlformats.org/officeDocument/2006/relationships" xmlns:m="http://schemas.openxmlformats.org/officeDocument/2006/math" xmlns:v="urn:schemas-microsoft-com:vml" xmlns:w10="urn:schemas-microsoft-com:office:word" xmlns:w="http://schemas.openxmlformats.org/wordprocessingml/2006/main" xmlns:w14="http://schemas.microsoft.com/office/word/2010/wordml" xmlns:w15="http://schemas.microsoft.com/office/word/2012/wordml" xmlns:sl="http://schemas.openxmlformats.org/schemaLibrary/2006/main" mc:Ignorable="w14 w15">
   <w:view w:val="normal"/>
   <w:defaultTabStop w:val="720"/>
   <w:characterSpacingControl w:val="doNotCompress"/>
@@ -4936,6 +5097,7 @@
     <w:rsid w:val="00B940C9"/>
     <w:rsid w:val="00C34836"/>
     <w:rsid w:val="00D02ED3"/>
+    <w:rsid w:val="00E3179B"/>
     <w:rsid w:val="00EF7D6D"/>
   </w:rsids>
   <m:mathPr>
@@ -4951,7 +5113,7 @@
     <m:intLim m:val="subSup"/>
     <m:naryLim m:val="undOvr"/>
   </m:mathPr>
-  <w:themeFontLang w:val="en-US"/>
+  <w:themeFontLang w:val="en-US" w:eastAsia="zh-CN" w:bidi="hi-IN"/>
   <w:clrSchemeMapping w:bg1="light1" w:t1="dark1" w:bg2="light2" w:t2="dark2" w:accent1="accent1" w:accent2="accent2" w:accent3="accent3" w:accent4="accent4" w:accent5="accent5" w:accent6="accent6" w:hyperlink="hyperlink" w:followedHyperlink="followedHyperlink"/>
   <w:decimalSymbol w:val="."/>
   <w:listSeparator w:val=","/>
@@ -4959,7 +5121,7 @@
 </file>
 
 <file path=word/glossary/styles.xml><?xml version="1.0" encoding="utf-8"?>
-<w:styles xmlns:mc="http://schemas.openxmlformats.org/markup-compatibility/2006" xmlns:r="http://schemas.openxmlformats.org/officeDocument/2006/relationships" xmlns:w="http://schemas.openxmlformats.org/wordprocessingml/2006/main" xmlns:w14="http://schemas.microsoft.com/office/word/2010/wordml" xmlns:w15="http://schemas.microsoft.com/office/word/2012/wordml" xmlns:w16se="http://schemas.microsoft.com/office/word/2015/wordml/symex" mc:Ignorable="w14 w15 w16se">
+<w:styles xmlns:mc="http://schemas.openxmlformats.org/markup-compatibility/2006" xmlns:r="http://schemas.openxmlformats.org/officeDocument/2006/relationships" xmlns:w="http://schemas.openxmlformats.org/wordprocessingml/2006/main" xmlns:w14="http://schemas.microsoft.com/office/word/2010/wordml" xmlns:w15="http://schemas.microsoft.com/office/word/2012/wordml" mc:Ignorable="w14 w15">
   <w:docDefaults>
     <w:rPrDefault>
       <w:rPr>
@@ -4975,7 +5137,7 @@
       </w:pPr>
     </w:pPrDefault>
   </w:docDefaults>
-  <w:latentStyles w:defLockedState="0" w:defUIPriority="99" w:defSemiHidden="0" w:defUnhideWhenUsed="0" w:defQFormat="0" w:count="372">
+  <w:latentStyles w:defLockedState="0" w:defUIPriority="99" w:defSemiHidden="0" w:defUnhideWhenUsed="0" w:defQFormat="0" w:count="382">
     <w:lsdException w:name="Normal" w:uiPriority="0" w:qFormat="1"/>
     <w:lsdException w:name="heading 1" w:uiPriority="9" w:qFormat="1"/>
     <w:lsdException w:name="heading 2" w:semiHidden="1" w:uiPriority="9" w:unhideWhenUsed="1" w:qFormat="1"/>
@@ -5081,7 +5243,6 @@
     <w:lsdException w:name="HTML Sample" w:semiHidden="1" w:unhideWhenUsed="1"/>
     <w:lsdException w:name="HTML Typewriter" w:semiHidden="1" w:unhideWhenUsed="1"/>
     <w:lsdException w:name="HTML Variable" w:semiHidden="1" w:unhideWhenUsed="1"/>
-    <w:lsdException w:name="Normal Table" w:semiHidden="1" w:unhideWhenUsed="1"/>
     <w:lsdException w:name="annotation subject" w:semiHidden="1" w:unhideWhenUsed="1"/>
     <w:lsdException w:name="No List" w:semiHidden="1" w:unhideWhenUsed="1"/>
     <w:lsdException w:name="Outline List 1" w:semiHidden="1" w:unhideWhenUsed="1"/>
@@ -5128,10 +5289,8 @@
     <w:lsdException w:name="Table Subtle 2" w:semiHidden="1" w:unhideWhenUsed="1"/>
     <w:lsdException w:name="Table Web 1" w:semiHidden="1" w:unhideWhenUsed="1"/>
     <w:lsdException w:name="Table Web 2" w:semiHidden="1" w:unhideWhenUsed="1"/>
-    <w:lsdException w:name="Table Web 3" w:semiHidden="1" w:unhideWhenUsed="1"/>
     <w:lsdException w:name="Balloon Text" w:semiHidden="1" w:unhideWhenUsed="1"/>
     <w:lsdException w:name="Table Grid" w:uiPriority="59"/>
-    <w:lsdException w:name="Table Theme" w:semiHidden="1" w:unhideWhenUsed="1"/>
     <w:lsdException w:name="Placeholder Text" w:semiHidden="1"/>
     <w:lsdException w:name="No Spacing" w:uiPriority="1" w:qFormat="1"/>
     <w:lsdException w:name="Light Shading" w:uiPriority="60"/>
@@ -5348,6 +5507,7 @@
     <w:lsdException w:name="List Table 6 Colorful Accent 6" w:uiPriority="51"/>
     <w:lsdException w:name="List Table 7 Colorful Accent 6" w:uiPriority="52"/>
     <w:lsdException w:name="Mention" w:semiHidden="1" w:unhideWhenUsed="1"/>
+    <w:lsdException w:name="Smart Hyperlink" w:semiHidden="1" w:unhideWhenUsed="1"/>
   </w:latentStyles>
   <w:style w:type="paragraph" w:default="1" w:styleId="Normal">
     <w:name w:val="Normal"/>
@@ -8591,9 +8751,10 @@
 </file>
 
 <file path=word/glossary/webSettings.xml><?xml version="1.0" encoding="utf-8"?>
-<w:webSettings xmlns:mc="http://schemas.openxmlformats.org/markup-compatibility/2006" xmlns:r="http://schemas.openxmlformats.org/officeDocument/2006/relationships" xmlns:w="http://schemas.openxmlformats.org/wordprocessingml/2006/main" xmlns:w14="http://schemas.microsoft.com/office/word/2010/wordml" xmlns:w15="http://schemas.microsoft.com/office/word/2012/wordml" xmlns:w16se="http://schemas.microsoft.com/office/word/2015/wordml/symex" mc:Ignorable="w14 w15 w16se">
+<w:webSettings xmlns:mc="http://schemas.openxmlformats.org/markup-compatibility/2006" xmlns:r="http://schemas.openxmlformats.org/officeDocument/2006/relationships" xmlns:w="http://schemas.openxmlformats.org/wordprocessingml/2006/main" xmlns:w14="http://schemas.microsoft.com/office/word/2010/wordml" xmlns:w15="http://schemas.microsoft.com/office/word/2012/wordml" mc:Ignorable="w14 w15">
   <w:optimizeForBrowser/>
   <w:allowPNG/>
+  <w:doNotSaveAsSingleFile/>
 </w:webSettings>
 </file>
 
@@ -8906,7 +9067,7 @@
 </file>
 
 <file path=customXml/itemProps2.xml><?xml version="1.0" encoding="utf-8"?>
-<ds:datastoreItem xmlns:ds="http://schemas.openxmlformats.org/officeDocument/2006/customXml" ds:itemID="{09B5CAB7-5DE5-4CA3-A6CB-6E35F3FCAA16}">
+<ds:datastoreItem xmlns:ds="http://schemas.openxmlformats.org/officeDocument/2006/customXml" ds:itemID="{2968237E-4AC3-314C-8126-0907758369E3}">
   <ds:schemaRefs>
     <ds:schemaRef ds:uri="http://schemas.openxmlformats.org/officeDocument/2006/bibliography"/>
   </ds:schemaRefs>

</xml_diff>